<commit_message>
empty project file directory init setup
</commit_message>
<xml_diff>
--- a/finalProject/FinalProjectProposal.docx
+++ b/finalProject/FinalProjectProposal.docx
@@ -2774,8 +2774,16 @@
         </w:numPr>
       </w:pPr>
       <w:r>
-        <w:t>Pet Routes (Caitlin can help / take if USER and ID completed)</w:t>
-      </w:r>
+        <w:t xml:space="preserve">Pet Routes (Caitlin can help / take if USER and ID </w:t>
+      </w:r>
+      <w:proofErr w:type="gramStart"/>
+      <w:r>
+        <w:t>completed)</w:t>
+      </w:r>
+      <w:r>
+        <w:t>*</w:t>
+      </w:r>
+      <w:proofErr w:type="gramEnd"/>
     </w:p>
     <w:p>
       <w:pPr>

</xml_diff>